<commit_message>
fast render when scrolling
</commit_message>
<xml_diff>
--- a/Documentation/Manual/SMAP Step-by-Step Guide.docx
+++ b/Documentation/Manual/SMAP Step-by-Step Guide.docx
@@ -257,32 +257,91 @@
     </w:p>
     <w:p>
       <w:pPr>
-        <w:pStyle w:val="ListParagraph"/>
-        <w:numPr>
-          <w:ilvl w:val="0"/>
-          <w:numId w:val="13"/>
-        </w:numPr>
-      </w:pPr>
-      <w:r>
-        <w:t xml:space="preserve">Edit ‘settings/CameraCalibration.xls </w:t>
-      </w:r>
-      <w:r>
-        <w:t xml:space="preserve">to account for your camera. </w:t>
-      </w:r>
-      <w:r>
-        <w:t>This file is needed to parse the metadata.txt and extract acquisition parameters. T</w:t>
-      </w:r>
-      <w:r>
-        <w:t>he current file is f</w:t>
-      </w:r>
-      <w:r>
-        <w:t>or Andor and photometrics camera</w:t>
-      </w:r>
-      <w:r>
-        <w:t>s</w:t>
-      </w:r>
-      <w:r>
-        <w:t>, but still needs to be modified (e.g. by inserting the camera Id or serial number).</w:t>
+        <w:pStyle w:val="Heading2"/>
+      </w:pPr>
+      <w:r>
+        <w:t>Camera Settings</w:t>
+      </w:r>
+    </w:p>
+    <w:p>
+      <w:pPr>
+        <w:pStyle w:val="ListParagraph"/>
+        <w:numPr>
+          <w:ilvl w:val="0"/>
+          <w:numId w:val="43"/>
+        </w:numPr>
+      </w:pPr>
+      <w:r>
+        <w:t>Add your camera and camera settings to SMAP</w:t>
+      </w:r>
+    </w:p>
+    <w:p>
+      <w:pPr>
+        <w:pStyle w:val="ListParagraph"/>
+        <w:numPr>
+          <w:ilvl w:val="0"/>
+          <w:numId w:val="43"/>
+        </w:numPr>
+      </w:pPr>
+      <w:r>
+        <w:t>Acquire a data set with the right camera settings.</w:t>
+      </w:r>
+    </w:p>
+    <w:p>
+      <w:pPr>
+        <w:pStyle w:val="ListParagraph"/>
+        <w:numPr>
+          <w:ilvl w:val="0"/>
+          <w:numId w:val="43"/>
+        </w:numPr>
+      </w:pPr>
+      <w:r>
+        <w:t>Open Menu: SMAP/Camera Manager</w:t>
+      </w:r>
+    </w:p>
+    <w:p>
+      <w:pPr>
+        <w:pStyle w:val="ListParagraph"/>
+        <w:numPr>
+          <w:ilvl w:val="0"/>
+          <w:numId w:val="43"/>
+        </w:numPr>
+      </w:pPr>
+      <w:r>
+        <w:t xml:space="preserve">Use </w:t>
+      </w:r>
+      <w:r>
+        <w:rPr>
+          <w:b/>
+        </w:rPr>
+        <w:t xml:space="preserve">Load images </w:t>
+      </w:r>
+      <w:r>
+        <w:t>to load the data set. If the camera has not been recognized you will be prompted to add a new camera. Otherwise you can add and remove cameras with a right click on the camera list.</w:t>
+      </w:r>
+    </w:p>
+    <w:p>
+      <w:pPr>
+        <w:pStyle w:val="ListParagraph"/>
+        <w:numPr>
+          <w:ilvl w:val="0"/>
+          <w:numId w:val="43"/>
+        </w:numPr>
+      </w:pPr>
+      <w:r>
+        <w:t>The default camera can be used if no camera is recognized.</w:t>
+      </w:r>
+    </w:p>
+    <w:p>
+      <w:pPr>
+        <w:pStyle w:val="ListParagraph"/>
+        <w:numPr>
+          <w:ilvl w:val="0"/>
+          <w:numId w:val="43"/>
+        </w:numPr>
+      </w:pPr>
+      <w:r>
+        <w:t>The camera manager allows extracting acquisition parameters from the metadata. SMAP uses the following parameters:</w:t>
       </w:r>
     </w:p>
     <w:p>
@@ -290,11 +349,11 @@
         <w:pStyle w:val="ListParagraph"/>
         <w:numPr>
           <w:ilvl w:val="1"/>
-          <w:numId w:val="13"/>
-        </w:numPr>
-      </w:pPr>
-      <w:r>
-        <w:t>Take a typical, short acquisition (a few frames only) and open metadata.txt in a text editor or matlab. Here you can identify key words.</w:t>
+          <w:numId w:val="43"/>
+        </w:numPr>
+      </w:pPr>
+      <w:r>
+        <w:t>EMon (logial, if gain is on)</w:t>
       </w:r>
     </w:p>
     <w:p>
@@ -302,17 +361,11 @@
         <w:pStyle w:val="ListParagraph"/>
         <w:numPr>
           <w:ilvl w:val="1"/>
-          <w:numId w:val="13"/>
-        </w:numPr>
-      </w:pPr>
-      <w:r>
-        <w:t xml:space="preserve">camId, port, preamp and readoutrate are used to determine the state of the camera. Based on this, the conversion </w:t>
-      </w:r>
-      <w:r>
-        <w:t>and</w:t>
-      </w:r>
-      <w:r>
-        <w:t xml:space="preserve"> offset are read out from the xls file. </w:t>
+          <w:numId w:val="43"/>
+        </w:numPr>
+      </w:pPr>
+      <w:r>
+        <w:t>Cam_pixelsize_um (pixel size in the object plane in micrometers)</w:t>
       </w:r>
     </w:p>
     <w:p>
@@ -320,11 +373,11 @@
         <w:pStyle w:val="ListParagraph"/>
         <w:numPr>
           <w:ilvl w:val="1"/>
-          <w:numId w:val="13"/>
-        </w:numPr>
-      </w:pPr>
-      <w:r>
-        <w:t>Rows that start with 1 define the key words. Read those out from the metadata.txt file and edit the CameraCalibration.xls. They should also correspond to the property names listed in the device editor WITHOUT the camera name prefix.</w:t>
+          <w:numId w:val="43"/>
+        </w:numPr>
+      </w:pPr>
+      <w:r>
+        <w:t>Conversion (in ADU/e-, used to calculate photons from the camera units, by default it does not include the em-gain)</w:t>
       </w:r>
     </w:p>
     <w:p>
@@ -332,11 +385,11 @@
         <w:pStyle w:val="ListParagraph"/>
         <w:numPr>
           <w:ilvl w:val="1"/>
-          <w:numId w:val="13"/>
-        </w:numPr>
-      </w:pPr>
-      <w:r>
-        <w:t>The Rows that start with 1 also define key words for micromanager related keywords such as the ROI.</w:t>
+          <w:numId w:val="43"/>
+        </w:numPr>
+      </w:pPr>
+      <w:r>
+        <w:t>Emgain (em gain value)</w:t>
       </w:r>
     </w:p>
     <w:p>
@@ -344,11 +397,11 @@
         <w:pStyle w:val="ListParagraph"/>
         <w:numPr>
           <w:ilvl w:val="1"/>
-          <w:numId w:val="13"/>
-        </w:numPr>
-      </w:pPr>
-      <w:r>
-        <w:t>In rows that start with 2 put the values corresponding to the key words for a specific camera setting. Create a row for each setting you use.</w:t>
+          <w:numId w:val="43"/>
+        </w:numPr>
+      </w:pPr>
+      <w:r>
+        <w:t>Offset (camera image offset in ADU)</w:t>
       </w:r>
     </w:p>
     <w:p>
@@ -356,11 +409,11 @@
         <w:pStyle w:val="ListParagraph"/>
         <w:numPr>
           <w:ilvl w:val="1"/>
-          <w:numId w:val="13"/>
-        </w:numPr>
-      </w:pPr>
-      <w:r>
-        <w:t>The cameraId is used to identify the setup if several microscopes are used with one copy of SMAP. Add a calibration block for each camera.</w:t>
+          <w:numId w:val="43"/>
+        </w:numPr>
+      </w:pPr>
+      <w:r>
+        <w:t>Roi (ROI on the camera chip in pixels)</w:t>
       </w:r>
     </w:p>
     <w:p>
@@ -368,11 +421,11 @@
         <w:pStyle w:val="ListParagraph"/>
         <w:numPr>
           <w:ilvl w:val="1"/>
-          <w:numId w:val="13"/>
-        </w:numPr>
-      </w:pPr>
-      <w:r>
-        <w:t xml:space="preserve">For each setting, enter the Offset and conversion, determined either from the spec sheet or a calibration measurement. Note that the conversion is without EM gain (EM gain is multiplied additionally, allowing you to change the EM gain without changing the calibration.xls). </w:t>
+          <w:numId w:val="43"/>
+        </w:numPr>
+      </w:pPr>
+      <w:r>
+        <w:t>Exposure, timediff, comment (for information only)</w:t>
       </w:r>
     </w:p>
     <w:p>
@@ -380,12 +433,90 @@
         <w:pStyle w:val="ListParagraph"/>
         <w:numPr>
           <w:ilvl w:val="1"/>
-          <w:numId w:val="13"/>
+          <w:numId w:val="43"/>
+        </w:numPr>
+      </w:pPr>
+      <w:r>
+        <w:t>numberOfFrames (number of frames)</w:t>
+      </w:r>
+    </w:p>
+    <w:p>
+      <w:pPr>
+        <w:pStyle w:val="ListParagraph"/>
+        <w:numPr>
+          <w:ilvl w:val="1"/>
+          <w:numId w:val="43"/>
+        </w:numPr>
+      </w:pPr>
+      <w:r>
+        <w:t>Widht, Height of the image</w:t>
+      </w:r>
+    </w:p>
+    <w:p>
+      <w:pPr>
+        <w:pStyle w:val="ListParagraph"/>
+        <w:numPr>
+          <w:ilvl w:val="0"/>
+          <w:numId w:val="43"/>
+        </w:numPr>
+      </w:pPr>
+      <w:r>
+        <w:t xml:space="preserve">For each parameter that SMAP uses define the mode: </w:t>
+      </w:r>
+    </w:p>
+    <w:p>
+      <w:pPr>
+        <w:pStyle w:val="ListParagraph"/>
+        <w:numPr>
+          <w:ilvl w:val="1"/>
+          <w:numId w:val="43"/>
+        </w:numPr>
+      </w:pPr>
+      <w:r>
+        <w:t xml:space="preserve">fix: uses the value in the column ‘fixvalue’. </w:t>
+      </w:r>
+    </w:p>
+    <w:p>
+      <w:pPr>
+        <w:pStyle w:val="ListParagraph"/>
+        <w:numPr>
+          <w:ilvl w:val="1"/>
+          <w:numId w:val="43"/>
         </w:numPr>
       </w:pPr>
       <w:r>
         <w:lastRenderedPageBreak/>
-        <w:t>You can also define the pixelsize (in nm) of your microscope</w:t>
+        <w:t xml:space="preserve">metadata: uses the field defined in ‘metafield’ together with the parser defined in the ‘conversion’ column. Here </w:t>
+      </w:r>
+      <w:r>
+        <w:rPr>
+          <w:i/>
+        </w:rPr>
+        <w:t>X</w:t>
+      </w:r>
+      <w:r>
+        <w:t xml:space="preserve"> is substituted by the metadata corresponding to the metafield. Choose the metafield by clicking on it.</w:t>
+      </w:r>
+    </w:p>
+    <w:p>
+      <w:pPr>
+        <w:pStyle w:val="ListParagraph"/>
+        <w:numPr>
+          <w:ilvl w:val="1"/>
+          <w:numId w:val="43"/>
+        </w:numPr>
+      </w:pPr>
+      <w:r>
+        <w:t xml:space="preserve">State dependent: This allows you to define camera parameters in dependence on camera settings. This is useful e.g. for the conversion factor. The state is defined by the parameters in the list </w:t>
+      </w:r>
+      <w:r>
+        <w:rPr>
+          <w:i/>
+        </w:rPr>
+        <w:t>state defining parameters</w:t>
+      </w:r>
+      <w:r>
+        <w:t>. Select metadatafields, those define together with the concrete values the camera state. Define the values of the SMAP parameters in the list to the right.</w:t>
       </w:r>
     </w:p>
     <w:p>
@@ -526,13 +657,13 @@
         </w:numPr>
       </w:pPr>
       <w:r>
-        <w:t>If M</w:t>
-      </w:r>
-      <w:r>
-        <w:t xml:space="preserve">icromanger </w:t>
-      </w:r>
-      <w:r>
-        <w:t>was used to acquire the images, a metadata.txt was found and the CameraCalibration.xls was modified to fit the setup, the acquisition param</w:t>
+        <w:t xml:space="preserve">If </w:t>
+      </w:r>
+      <w:r>
+        <w:t>sufficient metadata could be extracted and if the camera was added in the Camera Manager</w:t>
+      </w:r>
+      <w:r>
+        <w:t>, the acquisition param</w:t>
       </w:r>
       <w:r>
         <w:t>eters are automatically set. Otherwise</w:t>
@@ -544,7 +675,13 @@
         <w:rPr>
           <w:b/>
         </w:rPr>
-        <w:t>load meatadata</w:t>
+        <w:t>load me</w:t>
+      </w:r>
+      <w:r>
+        <w:rPr>
+          <w:b/>
+        </w:rPr>
+        <w:t>tadata</w:t>
       </w:r>
       <w:r>
         <w:t xml:space="preserve"> from a previous experiment or manually </w:t>
@@ -1595,40 +1732,49 @@
         <w:rPr>
           <w:b/>
         </w:rPr>
+        <w:t>save</w:t>
+      </w:r>
+      <w:r>
+        <w:t xml:space="preserve"> </w:t>
+      </w:r>
+      <w:r>
+        <w:t>you can save the current settings</w:t>
+      </w:r>
+      <w:r>
+        <w:t xml:space="preserve"> of the Layer</w:t>
+      </w:r>
+      <w:r>
+        <w:t xml:space="preserve">. Pressing </w:t>
+      </w:r>
+      <w:r>
+        <w:rPr>
+          <w:b/>
+        </w:rPr>
         <w:t>default</w:t>
       </w:r>
       <w:r>
-        <w:t xml:space="preserve"> with </w:t>
-      </w:r>
-      <w:r>
-        <w:rPr>
-          <w:rFonts w:ascii="Courier New" w:hAnsi="Courier New" w:cs="Courier New"/>
-        </w:rPr>
-        <w:t>shift</w:t>
-      </w:r>
-      <w:r>
-        <w:t xml:space="preserve"> you can save the current settings</w:t>
-      </w:r>
-      <w:r>
-        <w:t xml:space="preserve"> of the Layer</w:t>
-      </w:r>
-      <w:r>
-        <w:t xml:space="preserve">. Pressing it without </w:t>
-      </w:r>
-      <w:r>
-        <w:rPr>
-          <w:rFonts w:ascii="Courier New" w:hAnsi="Courier New" w:cs="Courier New"/>
-        </w:rPr>
-        <w:t>shift</w:t>
-      </w:r>
-      <w:r>
-        <w:t xml:space="preserve"> loads </w:t>
+        <w:t xml:space="preserve"> </w:t>
+      </w:r>
+      <w:r>
+        <w:t xml:space="preserve">loads </w:t>
       </w:r>
       <w:r>
         <w:t>those</w:t>
       </w:r>
       <w:r>
         <w:t xml:space="preserve"> settings.</w:t>
+      </w:r>
+      <w:r>
+        <w:t xml:space="preserve"> </w:t>
+      </w:r>
+      <w:r>
+        <w:rPr>
+          <w:b/>
+        </w:rPr>
+        <w:t>-&gt;all</w:t>
+      </w:r>
+      <w:r>
+        <w:t xml:space="preserve"> copies the settings of the current layer to all other layers.</w:t>
       </w:r>
     </w:p>
     <w:p>
@@ -2609,7 +2755,12 @@
         </w:rPr>
       </w:pPr>
       <w:r>
-        <w:t>Useful plugins</w:t>
+        <w:t>Selected</w:t>
+      </w:r>
+      <w:bookmarkStart w:id="0" w:name="_GoBack"/>
+      <w:bookmarkEnd w:id="0"/>
+      <w:r>
+        <w:t xml:space="preserve"> plugins</w:t>
       </w:r>
     </w:p>
     <w:p>
@@ -4061,19 +4212,11 @@
         <w:rPr>
           <w:b/>
         </w:rPr>
-        <w:t>Process/Register/</w:t>
-      </w:r>
-      <w:r>
-        <w:rPr>
-          <w:b/>
-        </w:rPr>
-        <w:t>Combine Channels</w:t>
+        <w:t>Process/Register/Combine Channels</w:t>
       </w:r>
       <w:r>
         <w:t>.</w:t>
       </w:r>
-      <w:bookmarkStart w:id="0" w:name="_GoBack"/>
-      <w:bookmarkEnd w:id="0"/>
     </w:p>
     <w:p>
       <w:pPr>
@@ -4222,6 +4365,92 @@
 <file path=word/numbering.xml><?xml version="1.0" encoding="utf-8"?>
 <w:numbering xmlns:wpc="http://schemas.microsoft.com/office/word/2010/wordprocessingCanvas" xmlns:mo="http://schemas.microsoft.com/office/mac/office/2008/main" xmlns:mc="http://schemas.openxmlformats.org/markup-compatibility/2006" xmlns:mv="urn:schemas-microsoft-com:mac:vml" xmlns:o="urn:schemas-microsoft-com:office:office" xmlns:r="http://schemas.openxmlformats.org/officeDocument/2006/relationships" xmlns:m="http://schemas.openxmlformats.org/officeDocument/2006/math" xmlns:v="urn:schemas-microsoft-com:vml" xmlns:wp14="http://schemas.microsoft.com/office/word/2010/wordprocessingDrawing" xmlns:wp="http://schemas.openxmlformats.org/drawingml/2006/wordprocessingDrawing" xmlns:w10="urn:schemas-microsoft-com:office:word" xmlns:w="http://schemas.openxmlformats.org/wordprocessingml/2006/main" xmlns:w14="http://schemas.microsoft.com/office/word/2010/wordml" xmlns:w15="http://schemas.microsoft.com/office/word/2012/wordml" xmlns:wpg="http://schemas.microsoft.com/office/word/2010/wordprocessingGroup" xmlns:wpi="http://schemas.microsoft.com/office/word/2010/wordprocessingInk" xmlns:wne="http://schemas.microsoft.com/office/word/2006/wordml" xmlns:wps="http://schemas.microsoft.com/office/word/2010/wordprocessingShape" mc:Ignorable="w14 w15 wp14">
   <w:abstractNum w:abstractNumId="0">
+    <w:nsid w:val="043C1230"/>
+    <w:multiLevelType w:val="hybridMultilevel"/>
+    <w:tmpl w:val="1FF69940"/>
+    <w:lvl w:ilvl="0" w:tplc="0409000F">
+      <w:start w:val="1"/>
+      <w:numFmt w:val="decimal"/>
+      <w:lvlText w:val="%1."/>
+      <w:lvlJc w:val="left"/>
+      <w:pPr>
+        <w:ind w:left="720" w:hanging="360"/>
+      </w:pPr>
+    </w:lvl>
+    <w:lvl w:ilvl="1" w:tplc="04090019">
+      <w:start w:val="1"/>
+      <w:numFmt w:val="lowerLetter"/>
+      <w:lvlText w:val="%2."/>
+      <w:lvlJc w:val="left"/>
+      <w:pPr>
+        <w:ind w:left="1440" w:hanging="360"/>
+      </w:pPr>
+    </w:lvl>
+    <w:lvl w:ilvl="2" w:tplc="0409001B">
+      <w:start w:val="1"/>
+      <w:numFmt w:val="lowerRoman"/>
+      <w:lvlText w:val="%3."/>
+      <w:lvlJc w:val="right"/>
+      <w:pPr>
+        <w:ind w:left="2160" w:hanging="180"/>
+      </w:pPr>
+    </w:lvl>
+    <w:lvl w:ilvl="3" w:tplc="0409000F">
+      <w:start w:val="1"/>
+      <w:numFmt w:val="decimal"/>
+      <w:lvlText w:val="%4."/>
+      <w:lvlJc w:val="left"/>
+      <w:pPr>
+        <w:ind w:left="2880" w:hanging="360"/>
+      </w:pPr>
+    </w:lvl>
+    <w:lvl w:ilvl="4" w:tplc="04090019" w:tentative="1">
+      <w:start w:val="1"/>
+      <w:numFmt w:val="lowerLetter"/>
+      <w:lvlText w:val="%5."/>
+      <w:lvlJc w:val="left"/>
+      <w:pPr>
+        <w:ind w:left="3600" w:hanging="360"/>
+      </w:pPr>
+    </w:lvl>
+    <w:lvl w:ilvl="5" w:tplc="0409001B" w:tentative="1">
+      <w:start w:val="1"/>
+      <w:numFmt w:val="lowerRoman"/>
+      <w:lvlText w:val="%6."/>
+      <w:lvlJc w:val="right"/>
+      <w:pPr>
+        <w:ind w:left="4320" w:hanging="180"/>
+      </w:pPr>
+    </w:lvl>
+    <w:lvl w:ilvl="6" w:tplc="0409000F" w:tentative="1">
+      <w:start w:val="1"/>
+      <w:numFmt w:val="decimal"/>
+      <w:lvlText w:val="%7."/>
+      <w:lvlJc w:val="left"/>
+      <w:pPr>
+        <w:ind w:left="5040" w:hanging="360"/>
+      </w:pPr>
+    </w:lvl>
+    <w:lvl w:ilvl="7" w:tplc="04090019" w:tentative="1">
+      <w:start w:val="1"/>
+      <w:numFmt w:val="lowerLetter"/>
+      <w:lvlText w:val="%8."/>
+      <w:lvlJc w:val="left"/>
+      <w:pPr>
+        <w:ind w:left="5760" w:hanging="360"/>
+      </w:pPr>
+    </w:lvl>
+    <w:lvl w:ilvl="8" w:tplc="0409001B" w:tentative="1">
+      <w:start w:val="1"/>
+      <w:numFmt w:val="lowerRoman"/>
+      <w:lvlText w:val="%9."/>
+      <w:lvlJc w:val="right"/>
+      <w:pPr>
+        <w:ind w:left="6480" w:hanging="180"/>
+      </w:pPr>
+    </w:lvl>
+  </w:abstractNum>
+  <w:abstractNum w:abstractNumId="1">
     <w:nsid w:val="07980623"/>
     <w:multiLevelType w:val="hybridMultilevel"/>
     <w:tmpl w:val="3BA6CD12"/>
@@ -4307,7 +4536,7 @@
       </w:pPr>
     </w:lvl>
   </w:abstractNum>
-  <w:abstractNum w:abstractNumId="1">
+  <w:abstractNum w:abstractNumId="2">
     <w:nsid w:val="0C321908"/>
     <w:multiLevelType w:val="hybridMultilevel"/>
     <w:tmpl w:val="F4F4CCD2"/>
@@ -4393,7 +4622,7 @@
       </w:pPr>
     </w:lvl>
   </w:abstractNum>
-  <w:abstractNum w:abstractNumId="2">
+  <w:abstractNum w:abstractNumId="3">
     <w:nsid w:val="0FBA12A7"/>
     <w:multiLevelType w:val="hybridMultilevel"/>
     <w:tmpl w:val="77E4D168"/>
@@ -4506,7 +4735,7 @@
       </w:rPr>
     </w:lvl>
   </w:abstractNum>
-  <w:abstractNum w:abstractNumId="3">
+  <w:abstractNum w:abstractNumId="4">
     <w:nsid w:val="113A222B"/>
     <w:multiLevelType w:val="hybridMultilevel"/>
     <w:tmpl w:val="1FF69940"/>
@@ -4528,7 +4757,7 @@
         <w:ind w:left="1440" w:hanging="360"/>
       </w:pPr>
     </w:lvl>
-    <w:lvl w:ilvl="2" w:tplc="0409001B" w:tentative="1">
+    <w:lvl w:ilvl="2" w:tplc="0409001B">
       <w:start w:val="1"/>
       <w:numFmt w:val="lowerRoman"/>
       <w:lvlText w:val="%3."/>
@@ -4537,7 +4766,7 @@
         <w:ind w:left="2160" w:hanging="180"/>
       </w:pPr>
     </w:lvl>
-    <w:lvl w:ilvl="3" w:tplc="0409000F" w:tentative="1">
+    <w:lvl w:ilvl="3" w:tplc="0409000F">
       <w:start w:val="1"/>
       <w:numFmt w:val="decimal"/>
       <w:lvlText w:val="%4."/>
@@ -4592,7 +4821,7 @@
       </w:pPr>
     </w:lvl>
   </w:abstractNum>
-  <w:abstractNum w:abstractNumId="4">
+  <w:abstractNum w:abstractNumId="5">
     <w:nsid w:val="130B3AFF"/>
     <w:multiLevelType w:val="hybridMultilevel"/>
     <w:tmpl w:val="EC5646BC"/>
@@ -4678,7 +4907,7 @@
       </w:pPr>
     </w:lvl>
   </w:abstractNum>
-  <w:abstractNum w:abstractNumId="5">
+  <w:abstractNum w:abstractNumId="6">
     <w:nsid w:val="13427633"/>
     <w:multiLevelType w:val="hybridMultilevel"/>
     <w:tmpl w:val="AA563A8E"/>
@@ -4791,7 +5020,7 @@
       </w:rPr>
     </w:lvl>
   </w:abstractNum>
-  <w:abstractNum w:abstractNumId="6">
+  <w:abstractNum w:abstractNumId="7">
     <w:nsid w:val="13E91507"/>
     <w:multiLevelType w:val="hybridMultilevel"/>
     <w:tmpl w:val="B140664A"/>
@@ -4877,7 +5106,7 @@
       </w:pPr>
     </w:lvl>
   </w:abstractNum>
-  <w:abstractNum w:abstractNumId="7">
+  <w:abstractNum w:abstractNumId="8">
     <w:nsid w:val="16C95B79"/>
     <w:multiLevelType w:val="hybridMultilevel"/>
     <w:tmpl w:val="106668CC"/>
@@ -4963,7 +5192,7 @@
       </w:pPr>
     </w:lvl>
   </w:abstractNum>
-  <w:abstractNum w:abstractNumId="8">
+  <w:abstractNum w:abstractNumId="9">
     <w:nsid w:val="1A22345F"/>
     <w:multiLevelType w:val="hybridMultilevel"/>
     <w:tmpl w:val="A5507F0C"/>
@@ -5076,7 +5305,7 @@
       </w:rPr>
     </w:lvl>
   </w:abstractNum>
-  <w:abstractNum w:abstractNumId="9">
+  <w:abstractNum w:abstractNumId="10">
     <w:nsid w:val="1BE30FD3"/>
     <w:multiLevelType w:val="hybridMultilevel"/>
     <w:tmpl w:val="96FCDEF4"/>
@@ -5189,7 +5418,7 @@
       </w:rPr>
     </w:lvl>
   </w:abstractNum>
-  <w:abstractNum w:abstractNumId="10">
+  <w:abstractNum w:abstractNumId="11">
     <w:nsid w:val="1D632177"/>
     <w:multiLevelType w:val="hybridMultilevel"/>
     <w:tmpl w:val="3746010A"/>
@@ -5302,7 +5531,7 @@
       </w:rPr>
     </w:lvl>
   </w:abstractNum>
-  <w:abstractNum w:abstractNumId="11">
+  <w:abstractNum w:abstractNumId="12">
     <w:nsid w:val="2AC04922"/>
     <w:multiLevelType w:val="hybridMultilevel"/>
     <w:tmpl w:val="ACD029AC"/>
@@ -5388,7 +5617,7 @@
       </w:pPr>
     </w:lvl>
   </w:abstractNum>
-  <w:abstractNum w:abstractNumId="12">
+  <w:abstractNum w:abstractNumId="13">
     <w:nsid w:val="2B552347"/>
     <w:multiLevelType w:val="hybridMultilevel"/>
     <w:tmpl w:val="27986E8A"/>
@@ -5501,7 +5730,7 @@
       </w:rPr>
     </w:lvl>
   </w:abstractNum>
-  <w:abstractNum w:abstractNumId="13">
+  <w:abstractNum w:abstractNumId="14">
     <w:nsid w:val="34BB3A66"/>
     <w:multiLevelType w:val="hybridMultilevel"/>
     <w:tmpl w:val="217C03F2"/>
@@ -5587,7 +5816,7 @@
       </w:pPr>
     </w:lvl>
   </w:abstractNum>
-  <w:abstractNum w:abstractNumId="14">
+  <w:abstractNum w:abstractNumId="15">
     <w:nsid w:val="3B0E591A"/>
     <w:multiLevelType w:val="hybridMultilevel"/>
     <w:tmpl w:val="EBC469B4"/>
@@ -5673,7 +5902,7 @@
       </w:pPr>
     </w:lvl>
   </w:abstractNum>
-  <w:abstractNum w:abstractNumId="15">
+  <w:abstractNum w:abstractNumId="16">
     <w:nsid w:val="3B8635C2"/>
     <w:multiLevelType w:val="hybridMultilevel"/>
     <w:tmpl w:val="FFA4DD3E"/>
@@ -5759,7 +5988,7 @@
       </w:pPr>
     </w:lvl>
   </w:abstractNum>
-  <w:abstractNum w:abstractNumId="16">
+  <w:abstractNum w:abstractNumId="17">
     <w:nsid w:val="3BFC6607"/>
     <w:multiLevelType w:val="hybridMultilevel"/>
     <w:tmpl w:val="A49EDB74"/>
@@ -5845,7 +6074,7 @@
       </w:pPr>
     </w:lvl>
   </w:abstractNum>
-  <w:abstractNum w:abstractNumId="17">
+  <w:abstractNum w:abstractNumId="18">
     <w:nsid w:val="3C652C05"/>
     <w:multiLevelType w:val="hybridMultilevel"/>
     <w:tmpl w:val="E9563DEE"/>
@@ -5958,7 +6187,7 @@
       </w:rPr>
     </w:lvl>
   </w:abstractNum>
-  <w:abstractNum w:abstractNumId="18">
+  <w:abstractNum w:abstractNumId="19">
     <w:nsid w:val="3D89665E"/>
     <w:multiLevelType w:val="hybridMultilevel"/>
     <w:tmpl w:val="F4923524"/>
@@ -6071,7 +6300,7 @@
       </w:rPr>
     </w:lvl>
   </w:abstractNum>
-  <w:abstractNum w:abstractNumId="19">
+  <w:abstractNum w:abstractNumId="20">
     <w:nsid w:val="3D8F6497"/>
     <w:multiLevelType w:val="hybridMultilevel"/>
     <w:tmpl w:val="6888BE5E"/>
@@ -6184,7 +6413,7 @@
       </w:rPr>
     </w:lvl>
   </w:abstractNum>
-  <w:abstractNum w:abstractNumId="20">
+  <w:abstractNum w:abstractNumId="21">
     <w:nsid w:val="42102ED4"/>
     <w:multiLevelType w:val="hybridMultilevel"/>
     <w:tmpl w:val="7060ABB4"/>
@@ -6297,7 +6526,7 @@
       </w:rPr>
     </w:lvl>
   </w:abstractNum>
-  <w:abstractNum w:abstractNumId="21">
+  <w:abstractNum w:abstractNumId="22">
     <w:nsid w:val="42AD22AF"/>
     <w:multiLevelType w:val="hybridMultilevel"/>
     <w:tmpl w:val="9B8E442C"/>
@@ -6383,7 +6612,7 @@
       </w:pPr>
     </w:lvl>
   </w:abstractNum>
-  <w:abstractNum w:abstractNumId="22">
+  <w:abstractNum w:abstractNumId="23">
     <w:nsid w:val="4BD866B6"/>
     <w:multiLevelType w:val="hybridMultilevel"/>
     <w:tmpl w:val="426A2CD6"/>
@@ -6469,7 +6698,7 @@
       </w:pPr>
     </w:lvl>
   </w:abstractNum>
-  <w:abstractNum w:abstractNumId="23">
+  <w:abstractNum w:abstractNumId="24">
     <w:nsid w:val="4C692166"/>
     <w:multiLevelType w:val="hybridMultilevel"/>
     <w:tmpl w:val="F3AA8126"/>
@@ -6555,7 +6784,7 @@
       </w:pPr>
     </w:lvl>
   </w:abstractNum>
-  <w:abstractNum w:abstractNumId="24">
+  <w:abstractNum w:abstractNumId="25">
     <w:nsid w:val="50657D0F"/>
     <w:multiLevelType w:val="hybridMultilevel"/>
     <w:tmpl w:val="14DE1078"/>
@@ -6641,7 +6870,7 @@
       </w:pPr>
     </w:lvl>
   </w:abstractNum>
-  <w:abstractNum w:abstractNumId="25">
+  <w:abstractNum w:abstractNumId="26">
     <w:nsid w:val="515737EE"/>
     <w:multiLevelType w:val="hybridMultilevel"/>
     <w:tmpl w:val="DA0A7274"/>
@@ -6754,7 +6983,7 @@
       </w:rPr>
     </w:lvl>
   </w:abstractNum>
-  <w:abstractNum w:abstractNumId="26">
+  <w:abstractNum w:abstractNumId="27">
     <w:nsid w:val="51C94EFF"/>
     <w:multiLevelType w:val="hybridMultilevel"/>
     <w:tmpl w:val="BDEE0484"/>
@@ -6867,7 +7096,7 @@
       </w:rPr>
     </w:lvl>
   </w:abstractNum>
-  <w:abstractNum w:abstractNumId="27">
+  <w:abstractNum w:abstractNumId="28">
     <w:nsid w:val="547F5551"/>
     <w:multiLevelType w:val="hybridMultilevel"/>
     <w:tmpl w:val="AA227D9E"/>
@@ -6980,7 +7209,7 @@
       </w:rPr>
     </w:lvl>
   </w:abstractNum>
-  <w:abstractNum w:abstractNumId="28">
+  <w:abstractNum w:abstractNumId="29">
     <w:nsid w:val="557522EF"/>
     <w:multiLevelType w:val="hybridMultilevel"/>
     <w:tmpl w:val="E4D8CBC2"/>
@@ -7066,7 +7295,7 @@
       </w:pPr>
     </w:lvl>
   </w:abstractNum>
-  <w:abstractNum w:abstractNumId="29">
+  <w:abstractNum w:abstractNumId="30">
     <w:nsid w:val="5A1F2035"/>
     <w:multiLevelType w:val="hybridMultilevel"/>
     <w:tmpl w:val="A00A3878"/>
@@ -7179,7 +7408,7 @@
       </w:rPr>
     </w:lvl>
   </w:abstractNum>
-  <w:abstractNum w:abstractNumId="30">
+  <w:abstractNum w:abstractNumId="31">
     <w:nsid w:val="5A6E7D46"/>
     <w:multiLevelType w:val="hybridMultilevel"/>
     <w:tmpl w:val="7FE0210E"/>
@@ -7292,7 +7521,7 @@
       </w:rPr>
     </w:lvl>
   </w:abstractNum>
-  <w:abstractNum w:abstractNumId="31">
+  <w:abstractNum w:abstractNumId="32">
     <w:nsid w:val="5C8F2BC5"/>
     <w:multiLevelType w:val="hybridMultilevel"/>
     <w:tmpl w:val="907C8F6A"/>
@@ -7378,7 +7607,7 @@
       </w:pPr>
     </w:lvl>
   </w:abstractNum>
-  <w:abstractNum w:abstractNumId="32">
+  <w:abstractNum w:abstractNumId="33">
     <w:nsid w:val="5D8E650D"/>
     <w:multiLevelType w:val="hybridMultilevel"/>
     <w:tmpl w:val="FBFCA292"/>
@@ -7464,7 +7693,7 @@
       </w:pPr>
     </w:lvl>
   </w:abstractNum>
-  <w:abstractNum w:abstractNumId="33">
+  <w:abstractNum w:abstractNumId="34">
     <w:nsid w:val="604F7054"/>
     <w:multiLevelType w:val="hybridMultilevel"/>
     <w:tmpl w:val="28246640"/>
@@ -7577,7 +7806,7 @@
       </w:rPr>
     </w:lvl>
   </w:abstractNum>
-  <w:abstractNum w:abstractNumId="34">
+  <w:abstractNum w:abstractNumId="35">
     <w:nsid w:val="60BA0DAD"/>
     <w:multiLevelType w:val="hybridMultilevel"/>
     <w:tmpl w:val="907C8F6A"/>
@@ -7663,7 +7892,7 @@
       </w:pPr>
     </w:lvl>
   </w:abstractNum>
-  <w:abstractNum w:abstractNumId="35">
+  <w:abstractNum w:abstractNumId="36">
     <w:nsid w:val="644E5E08"/>
     <w:multiLevelType w:val="hybridMultilevel"/>
     <w:tmpl w:val="2FC4FB80"/>
@@ -7776,7 +8005,7 @@
       </w:rPr>
     </w:lvl>
   </w:abstractNum>
-  <w:abstractNum w:abstractNumId="36">
+  <w:abstractNum w:abstractNumId="37">
     <w:nsid w:val="66F92301"/>
     <w:multiLevelType w:val="hybridMultilevel"/>
     <w:tmpl w:val="357AFE58"/>
@@ -7862,7 +8091,7 @@
       </w:pPr>
     </w:lvl>
   </w:abstractNum>
-  <w:abstractNum w:abstractNumId="37">
+  <w:abstractNum w:abstractNumId="38">
     <w:nsid w:val="68846C17"/>
     <w:multiLevelType w:val="hybridMultilevel"/>
     <w:tmpl w:val="14DA3AAA"/>
@@ -7948,7 +8177,7 @@
       </w:pPr>
     </w:lvl>
   </w:abstractNum>
-  <w:abstractNum w:abstractNumId="38">
+  <w:abstractNum w:abstractNumId="39">
     <w:nsid w:val="6EBF620F"/>
     <w:multiLevelType w:val="hybridMultilevel"/>
     <w:tmpl w:val="60D07942"/>
@@ -8034,7 +8263,7 @@
       </w:pPr>
     </w:lvl>
   </w:abstractNum>
-  <w:abstractNum w:abstractNumId="39">
+  <w:abstractNum w:abstractNumId="40">
     <w:nsid w:val="72A44522"/>
     <w:multiLevelType w:val="hybridMultilevel"/>
     <w:tmpl w:val="C818D360"/>
@@ -8120,7 +8349,7 @@
       </w:pPr>
     </w:lvl>
   </w:abstractNum>
-  <w:abstractNum w:abstractNumId="40">
+  <w:abstractNum w:abstractNumId="41">
     <w:nsid w:val="7EBF4B10"/>
     <w:multiLevelType w:val="hybridMultilevel"/>
     <w:tmpl w:val="F5E61B34"/>
@@ -8233,7 +8462,7 @@
       </w:rPr>
     </w:lvl>
   </w:abstractNum>
-  <w:abstractNum w:abstractNumId="41">
+  <w:abstractNum w:abstractNumId="42">
     <w:nsid w:val="7FE24F23"/>
     <w:multiLevelType w:val="hybridMultilevel"/>
     <w:tmpl w:val="5844B5F8"/>
@@ -8320,130 +8549,133 @@
     </w:lvl>
   </w:abstractNum>
   <w:num w:numId="1">
+    <w:abstractNumId w:val="31"/>
+  </w:num>
+  <w:num w:numId="2">
+    <w:abstractNumId w:val="20"/>
+  </w:num>
+  <w:num w:numId="3">
+    <w:abstractNumId w:val="6"/>
+  </w:num>
+  <w:num w:numId="4">
+    <w:abstractNumId w:val="18"/>
+  </w:num>
+  <w:num w:numId="5">
+    <w:abstractNumId w:val="34"/>
+  </w:num>
+  <w:num w:numId="6">
+    <w:abstractNumId w:val="10"/>
+  </w:num>
+  <w:num w:numId="7">
+    <w:abstractNumId w:val="41"/>
+  </w:num>
+  <w:num w:numId="8">
+    <w:abstractNumId w:val="13"/>
+  </w:num>
+  <w:num w:numId="9">
+    <w:abstractNumId w:val="26"/>
+  </w:num>
+  <w:num w:numId="10">
+    <w:abstractNumId w:val="27"/>
+  </w:num>
+  <w:num w:numId="11">
+    <w:abstractNumId w:val="11"/>
+  </w:num>
+  <w:num w:numId="12">
+    <w:abstractNumId w:val="12"/>
+  </w:num>
+  <w:num w:numId="13">
+    <w:abstractNumId w:val="4"/>
+  </w:num>
+  <w:num w:numId="14">
+    <w:abstractNumId w:val="24"/>
+  </w:num>
+  <w:num w:numId="15">
+    <w:abstractNumId w:val="9"/>
+  </w:num>
+  <w:num w:numId="16">
+    <w:abstractNumId w:val="21"/>
+  </w:num>
+  <w:num w:numId="17">
+    <w:abstractNumId w:val="25"/>
+  </w:num>
+  <w:num w:numId="18">
+    <w:abstractNumId w:val="1"/>
+  </w:num>
+  <w:num w:numId="19">
+    <w:abstractNumId w:val="28"/>
+  </w:num>
+  <w:num w:numId="20">
     <w:abstractNumId w:val="30"/>
   </w:num>
-  <w:num w:numId="2">
+  <w:num w:numId="21">
+    <w:abstractNumId w:val="29"/>
+  </w:num>
+  <w:num w:numId="22">
+    <w:abstractNumId w:val="22"/>
+  </w:num>
+  <w:num w:numId="23">
+    <w:abstractNumId w:val="36"/>
+  </w:num>
+  <w:num w:numId="24">
+    <w:abstractNumId w:val="3"/>
+  </w:num>
+  <w:num w:numId="25">
+    <w:abstractNumId w:val="23"/>
+  </w:num>
+  <w:num w:numId="26">
+    <w:abstractNumId w:val="5"/>
+  </w:num>
+  <w:num w:numId="27">
     <w:abstractNumId w:val="19"/>
   </w:num>
-  <w:num w:numId="3">
-    <w:abstractNumId w:val="5"/>
+  <w:num w:numId="28">
+    <w:abstractNumId w:val="37"/>
   </w:num>
-  <w:num w:numId="4">
+  <w:num w:numId="29">
+    <w:abstractNumId w:val="38"/>
+  </w:num>
+  <w:num w:numId="30">
+    <w:abstractNumId w:val="42"/>
+  </w:num>
+  <w:num w:numId="31">
+    <w:abstractNumId w:val="33"/>
+  </w:num>
+  <w:num w:numId="32">
+    <w:abstractNumId w:val="16"/>
+  </w:num>
+  <w:num w:numId="33">
+    <w:abstractNumId w:val="40"/>
+  </w:num>
+  <w:num w:numId="34">
+    <w:abstractNumId w:val="32"/>
+  </w:num>
+  <w:num w:numId="35">
     <w:abstractNumId w:val="17"/>
   </w:num>
-  <w:num w:numId="5">
-    <w:abstractNumId w:val="33"/>
+  <w:num w:numId="36">
+    <w:abstractNumId w:val="35"/>
   </w:num>
-  <w:num w:numId="6">
-    <w:abstractNumId w:val="9"/>
+  <w:num w:numId="37">
+    <w:abstractNumId w:val="15"/>
   </w:num>
-  <w:num w:numId="7">
-    <w:abstractNumId w:val="40"/>
+  <w:num w:numId="38">
+    <w:abstractNumId w:val="2"/>
   </w:num>
-  <w:num w:numId="8">
-    <w:abstractNumId w:val="12"/>
+  <w:num w:numId="39">
+    <w:abstractNumId w:val="14"/>
   </w:num>
-  <w:num w:numId="9">
-    <w:abstractNumId w:val="25"/>
+  <w:num w:numId="40">
+    <w:abstractNumId w:val="39"/>
   </w:num>
-  <w:num w:numId="10">
-    <w:abstractNumId w:val="26"/>
-  </w:num>
-  <w:num w:numId="11">
-    <w:abstractNumId w:val="10"/>
-  </w:num>
-  <w:num w:numId="12">
-    <w:abstractNumId w:val="11"/>
-  </w:num>
-  <w:num w:numId="13">
-    <w:abstractNumId w:val="3"/>
-  </w:num>
-  <w:num w:numId="14">
-    <w:abstractNumId w:val="23"/>
-  </w:num>
-  <w:num w:numId="15">
+  <w:num w:numId="41">
     <w:abstractNumId w:val="8"/>
   </w:num>
-  <w:num w:numId="16">
-    <w:abstractNumId w:val="20"/>
-  </w:num>
-  <w:num w:numId="17">
-    <w:abstractNumId w:val="24"/>
-  </w:num>
-  <w:num w:numId="18">
-    <w:abstractNumId w:val="0"/>
-  </w:num>
-  <w:num w:numId="19">
-    <w:abstractNumId w:val="27"/>
-  </w:num>
-  <w:num w:numId="20">
-    <w:abstractNumId w:val="29"/>
-  </w:num>
-  <w:num w:numId="21">
-    <w:abstractNumId w:val="28"/>
-  </w:num>
-  <w:num w:numId="22">
-    <w:abstractNumId w:val="21"/>
-  </w:num>
-  <w:num w:numId="23">
-    <w:abstractNumId w:val="35"/>
-  </w:num>
-  <w:num w:numId="24">
-    <w:abstractNumId w:val="2"/>
-  </w:num>
-  <w:num w:numId="25">
-    <w:abstractNumId w:val="22"/>
-  </w:num>
-  <w:num w:numId="26">
-    <w:abstractNumId w:val="4"/>
-  </w:num>
-  <w:num w:numId="27">
-    <w:abstractNumId w:val="18"/>
-  </w:num>
-  <w:num w:numId="28">
-    <w:abstractNumId w:val="36"/>
-  </w:num>
-  <w:num w:numId="29">
-    <w:abstractNumId w:val="37"/>
-  </w:num>
-  <w:num w:numId="30">
-    <w:abstractNumId w:val="41"/>
-  </w:num>
-  <w:num w:numId="31">
-    <w:abstractNumId w:val="32"/>
-  </w:num>
-  <w:num w:numId="32">
-    <w:abstractNumId w:val="15"/>
-  </w:num>
-  <w:num w:numId="33">
-    <w:abstractNumId w:val="39"/>
-  </w:num>
-  <w:num w:numId="34">
-    <w:abstractNumId w:val="31"/>
-  </w:num>
-  <w:num w:numId="35">
-    <w:abstractNumId w:val="16"/>
-  </w:num>
-  <w:num w:numId="36">
-    <w:abstractNumId w:val="34"/>
-  </w:num>
-  <w:num w:numId="37">
-    <w:abstractNumId w:val="14"/>
-  </w:num>
-  <w:num w:numId="38">
-    <w:abstractNumId w:val="1"/>
-  </w:num>
-  <w:num w:numId="39">
-    <w:abstractNumId w:val="13"/>
-  </w:num>
-  <w:num w:numId="40">
-    <w:abstractNumId w:val="38"/>
-  </w:num>
-  <w:num w:numId="41">
+  <w:num w:numId="42">
     <w:abstractNumId w:val="7"/>
   </w:num>
-  <w:num w:numId="42">
-    <w:abstractNumId w:val="6"/>
+  <w:num w:numId="43">
+    <w:abstractNumId w:val="0"/>
   </w:num>
 </w:numbering>
 </file>
@@ -8461,7 +8693,7 @@
     </w:rPrDefault>
     <w:pPrDefault/>
   </w:docDefaults>
-  <w:latentStyles w:defLockedState="0" w:defUIPriority="99" w:defSemiHidden="0" w:defUnhideWhenUsed="0" w:defQFormat="0" w:count="380">
+  <w:latentStyles w:defLockedState="0" w:defUIPriority="99" w:defSemiHidden="0" w:defUnhideWhenUsed="0" w:defQFormat="0" w:count="382">
     <w:lsdException w:name="Normal" w:uiPriority="0" w:qFormat="1"/>
     <w:lsdException w:name="heading 1" w:uiPriority="9" w:qFormat="1"/>
     <w:lsdException w:name="heading 2" w:semiHidden="1" w:uiPriority="9" w:unhideWhenUsed="1" w:qFormat="1"/>
@@ -8567,7 +8799,6 @@
     <w:lsdException w:name="HTML Sample" w:semiHidden="1" w:unhideWhenUsed="1"/>
     <w:lsdException w:name="HTML Typewriter" w:semiHidden="1" w:unhideWhenUsed="1"/>
     <w:lsdException w:name="HTML Variable" w:semiHidden="1" w:unhideWhenUsed="1"/>
-    <w:lsdException w:name="Normal Table" w:semiHidden="1" w:unhideWhenUsed="1"/>
     <w:lsdException w:name="annotation subject" w:semiHidden="1" w:unhideWhenUsed="1"/>
     <w:lsdException w:name="No List" w:semiHidden="1" w:unhideWhenUsed="1"/>
     <w:lsdException w:name="Outline List 1" w:semiHidden="1" w:unhideWhenUsed="1"/>
@@ -8613,11 +8844,9 @@
     <w:lsdException w:name="Table Subtle 1" w:semiHidden="1" w:unhideWhenUsed="1"/>
     <w:lsdException w:name="Table Subtle 2" w:semiHidden="1" w:unhideWhenUsed="1"/>
     <w:lsdException w:name="Table Web 1" w:semiHidden="1" w:unhideWhenUsed="1"/>
-    <w:lsdException w:name="Table Web 2" w:semiHidden="1" w:unhideWhenUsed="1"/>
     <w:lsdException w:name="Table Web 3" w:semiHidden="1" w:unhideWhenUsed="1"/>
     <w:lsdException w:name="Balloon Text" w:semiHidden="1" w:unhideWhenUsed="1"/>
     <w:lsdException w:name="Table Grid" w:uiPriority="39"/>
-    <w:lsdException w:name="Table Theme" w:semiHidden="1" w:unhideWhenUsed="1"/>
     <w:lsdException w:name="Note Level 1" w:semiHidden="1" w:unhideWhenUsed="1"/>
     <w:lsdException w:name="Note Level 2" w:semiHidden="1" w:unhideWhenUsed="1"/>
     <w:lsdException w:name="Note Level 3" w:semiHidden="1" w:unhideWhenUsed="1"/>
@@ -8842,6 +9071,8 @@
     <w:lsdException w:name="List Table 5 Dark Accent 6" w:uiPriority="50"/>
     <w:lsdException w:name="List Table 6 Colorful Accent 6" w:uiPriority="51"/>
     <w:lsdException w:name="List Table 7 Colorful Accent 6" w:uiPriority="52"/>
+    <w:lsdException w:name="Mention" w:semiHidden="1" w:unhideWhenUsed="1"/>
+    <w:lsdException w:name="Smart Hyperlink" w:semiHidden="1" w:unhideWhenUsed="1"/>
   </w:latentStyles>
   <w:style w:type="paragraph" w:default="1" w:styleId="Normal">
     <w:name w:val="Normal"/>
@@ -9393,7 +9624,7 @@
 </file>
 
 <file path=customXml/itemProps1.xml><?xml version="1.0" encoding="utf-8"?>
-<ds:datastoreItem xmlns:ds="http://schemas.openxmlformats.org/officeDocument/2006/customXml" ds:itemID="{A875600B-A712-914A-ADAC-BDB8028596A0}">
+<ds:datastoreItem xmlns:ds="http://schemas.openxmlformats.org/officeDocument/2006/customXml" ds:itemID="{FE32B412-D34E-604B-AEBE-3948FA87E434}">
   <ds:schemaRefs>
     <ds:schemaRef ds:uri="http://schemas.openxmlformats.org/officeDocument/2006/bibliography"/>
   </ds:schemaRefs>

</xml_diff>